<commit_message>
Feita as alterações. Close #78
</commit_message>
<xml_diff>
--- a/Requisitos/PadraoNomenclatura.docx
+++ b/Requisitos/PadraoNomenclatura.docx
@@ -1,6 +1,6 @@
 
 <file path=word/document.xml><?xml version="1.0" encoding="utf-8"?>
-<w:document xmlns:wpc="http://schemas.microsoft.com/office/word/2010/wordprocessingCanvas" xmlns:cx="http://schemas.microsoft.com/office/drawing/2014/chartex" xmlns:cx1="http://schemas.microsoft.com/office/drawing/2015/9/8/chartex" xmlns:cx2="http://schemas.microsoft.com/office/drawing/2015/10/21/chartex" xmlns:cx3="http://schemas.microsoft.com/office/drawing/2016/5/9/chartex" xmlns:cx4="http://schemas.microsoft.com/office/drawing/2016/5/10/chartex" xmlns:cx5="http://schemas.microsoft.com/office/drawing/2016/5/11/chartex" xmlns:cx6="http://schemas.microsoft.com/office/drawing/2016/5/12/chartex" xmlns:cx7="http://schemas.microsoft.com/office/drawing/2016/5/13/chartex" xmlns:cx8="http://schemas.microsoft.com/office/drawing/2016/5/14/chartex" xmlns:mc="http://schemas.openxmlformats.org/markup-compatibility/2006" xmlns:aink="http://schemas.microsoft.com/office/drawing/2016/ink" xmlns:am3d="http://schemas.microsoft.com/office/drawing/2017/model3d" xmlns:o="urn:schemas-microsoft-com:office:office" xmlns:r="http://schemas.openxmlformats.org/officeDocument/2006/relationships" xmlns:m="http://schemas.openxmlformats.org/officeDocument/2006/math" xmlns:v="urn:schemas-microsoft-com:vml" xmlns:wp14="http://schemas.microsoft.com/office/word/2010/wordprocessingDrawing" xmlns:wp="http://schemas.openxmlformats.org/drawingml/2006/wordprocessingDrawing" xmlns:w10="urn:schemas-microsoft-com:office:word" xmlns:w="http://schemas.openxmlformats.org/wordprocessingml/2006/main" xmlns:w14="http://schemas.microsoft.com/office/word/2010/wordml" xmlns:w15="http://schemas.microsoft.com/office/word/2012/wordml" xmlns:w16cex="http://schemas.microsoft.com/office/word/2018/wordml/cex" xmlns:w16cid="http://schemas.microsoft.com/office/word/2016/wordml/cid" xmlns:w16="http://schemas.microsoft.com/office/word/2018/wordml" xmlns:w16sdtdh="http://schemas.microsoft.com/office/word/2020/wordml/sdtdatahash" xmlns:w16se="http://schemas.microsoft.com/office/word/2015/wordml/symex" xmlns:wpg="http://schemas.microsoft.com/office/word/2010/wordprocessingGroup" xmlns:wpi="http://schemas.microsoft.com/office/word/2010/wordprocessingInk" xmlns:wne="http://schemas.microsoft.com/office/word/2006/wordml" xmlns:wps="http://schemas.microsoft.com/office/word/2010/wordprocessingShape" mc:Ignorable="w14 w15 w16se w16cid w16 w16cex w16sdtdh wp14">
+<w:document xmlns:wpc="http://schemas.microsoft.com/office/word/2010/wordprocessingCanvas" xmlns:cx="http://schemas.microsoft.com/office/drawing/2014/chartex" xmlns:cx1="http://schemas.microsoft.com/office/drawing/2015/9/8/chartex" xmlns:cx2="http://schemas.microsoft.com/office/drawing/2015/10/21/chartex" xmlns:cx3="http://schemas.microsoft.com/office/drawing/2016/5/9/chartex" xmlns:cx4="http://schemas.microsoft.com/office/drawing/2016/5/10/chartex" xmlns:cx5="http://schemas.microsoft.com/office/drawing/2016/5/11/chartex" xmlns:cx6="http://schemas.microsoft.com/office/drawing/2016/5/12/chartex" xmlns:cx7="http://schemas.microsoft.com/office/drawing/2016/5/13/chartex" xmlns:cx8="http://schemas.microsoft.com/office/drawing/2016/5/14/chartex" xmlns:mc="http://schemas.openxmlformats.org/markup-compatibility/2006" xmlns:aink="http://schemas.microsoft.com/office/drawing/2016/ink" xmlns:am3d="http://schemas.microsoft.com/office/drawing/2017/model3d" xmlns:o="urn:schemas-microsoft-com:office:office" xmlns:oel="http://schemas.microsoft.com/office/2019/extlst" xmlns:r="http://schemas.openxmlformats.org/officeDocument/2006/relationships" xmlns:m="http://schemas.openxmlformats.org/officeDocument/2006/math" xmlns:v="urn:schemas-microsoft-com:vml" xmlns:wp14="http://schemas.microsoft.com/office/word/2010/wordprocessingDrawing" xmlns:wp="http://schemas.openxmlformats.org/drawingml/2006/wordprocessingDrawing" xmlns:w10="urn:schemas-microsoft-com:office:word" xmlns:w="http://schemas.openxmlformats.org/wordprocessingml/2006/main" xmlns:w14="http://schemas.microsoft.com/office/word/2010/wordml" xmlns:w15="http://schemas.microsoft.com/office/word/2012/wordml" xmlns:w16cex="http://schemas.microsoft.com/office/word/2018/wordml/cex" xmlns:w16cid="http://schemas.microsoft.com/office/word/2016/wordml/cid" xmlns:w16="http://schemas.microsoft.com/office/word/2018/wordml" xmlns:w16sdtdh="http://schemas.microsoft.com/office/word/2020/wordml/sdtdatahash" xmlns:w16se="http://schemas.microsoft.com/office/word/2015/wordml/symex" xmlns:wpg="http://schemas.microsoft.com/office/word/2010/wordprocessingGroup" xmlns:wpi="http://schemas.microsoft.com/office/word/2010/wordprocessingInk" xmlns:wne="http://schemas.microsoft.com/office/word/2006/wordml" xmlns:wps="http://schemas.microsoft.com/office/word/2010/wordprocessingShape" mc:Ignorable="w14 w15 w16se w16cid w16 w16cex w16sdtdh wp14">
   <w:background w:color="00B8FF"/>
   <w:body>
     <w:p/>
@@ -145,7 +145,21 @@
           <w:sz w:val="28"/>
           <w:szCs w:val="28"/>
         </w:rPr>
-        <w:t>Versão &lt;1.0&gt;</w:t>
+        <w:t>Versão &lt;1.</w:t>
+      </w:r>
+      <w:r>
+        <w:rPr>
+          <w:sz w:val="28"/>
+          <w:szCs w:val="28"/>
+        </w:rPr>
+        <w:t>1</w:t>
+      </w:r>
+      <w:r>
+        <w:rPr>
+          <w:sz w:val="28"/>
+          <w:szCs w:val="28"/>
+        </w:rPr>
+        <w:t>&gt;</w:t>
       </w:r>
     </w:p>
     <w:p>
@@ -421,7 +435,7 @@
         </w:trPr>
         <w:tc>
           <w:tcPr>
-            <w:tcW w:w="1396" w:type="dxa"/>
+            <w:tcW w:w="1366" w:type="dxa"/>
           </w:tcPr>
           <w:p>
             <w:r>
@@ -431,7 +445,7 @@
         </w:tc>
         <w:tc>
           <w:tcPr>
-            <w:tcW w:w="1223" w:type="dxa"/>
+            <w:tcW w:w="1198" w:type="dxa"/>
           </w:tcPr>
           <w:p>
             <w:r>
@@ -441,7 +455,7 @@
         </w:tc>
         <w:tc>
           <w:tcPr>
-            <w:tcW w:w="4327" w:type="dxa"/>
+            <w:tcW w:w="4223" w:type="dxa"/>
           </w:tcPr>
           <w:p>
             <w:r>
@@ -451,7 +465,7 @@
         </w:tc>
         <w:tc>
           <w:tcPr>
-            <w:tcW w:w="2801" w:type="dxa"/>
+            <w:tcW w:w="2736" w:type="dxa"/>
           </w:tcPr>
           <w:p>
             <w:r>
@@ -463,20 +477,29 @@
       <w:tr>
         <w:tc>
           <w:tcPr>
-            <w:tcW w:w="1396" w:type="dxa"/>
+            <w:tcW w:w="1366" w:type="dxa"/>
           </w:tcPr>
           <w:p>
             <w:r>
-              <w:t>05/07</w:t>
+              <w:t>23</w:t>
             </w:r>
             <w:r>
-              <w:t>/2008</w:t>
+              <w:t>/0</w:t>
+            </w:r>
+            <w:r>
+              <w:t>8</w:t>
+            </w:r>
+            <w:r>
+              <w:t>/20</w:t>
+            </w:r>
+            <w:r>
+              <w:t>22</w:t>
             </w:r>
           </w:p>
         </w:tc>
         <w:tc>
           <w:tcPr>
-            <w:tcW w:w="1223" w:type="dxa"/>
+            <w:tcW w:w="1198" w:type="dxa"/>
           </w:tcPr>
           <w:p>
             <w:r>
@@ -486,7 +509,7 @@
         </w:tc>
         <w:tc>
           <w:tcPr>
-            <w:tcW w:w="4327" w:type="dxa"/>
+            <w:tcW w:w="4223" w:type="dxa"/>
           </w:tcPr>
           <w:p>
             <w:r>
@@ -496,11 +519,11 @@
         </w:tc>
         <w:tc>
           <w:tcPr>
-            <w:tcW w:w="2801" w:type="dxa"/>
+            <w:tcW w:w="2736" w:type="dxa"/>
           </w:tcPr>
           <w:p>
             <w:r>
-              <w:t>Marcos Dósea</w:t>
+              <w:t>Equipe +Marinha</w:t>
             </w:r>
           </w:p>
         </w:tc>
@@ -508,51 +531,67 @@
       <w:tr>
         <w:tc>
           <w:tcPr>
-            <w:tcW w:w="1396" w:type="dxa"/>
+            <w:tcW w:w="1366" w:type="dxa"/>
+          </w:tcPr>
+          <w:p>
+            <w:r>
+              <w:t>05/09/2022</w:t>
+            </w:r>
+          </w:p>
+        </w:tc>
+        <w:tc>
+          <w:tcPr>
+            <w:tcW w:w="1198" w:type="dxa"/>
+          </w:tcPr>
+          <w:p>
+            <w:r>
+              <w:t>1.1</w:t>
+            </w:r>
+          </w:p>
+        </w:tc>
+        <w:tc>
+          <w:tcPr>
+            <w:tcW w:w="4223" w:type="dxa"/>
+          </w:tcPr>
+          <w:p>
+            <w:r>
+              <w:t>Versão revisada.</w:t>
+            </w:r>
+          </w:p>
+        </w:tc>
+        <w:tc>
+          <w:tcPr>
+            <w:tcW w:w="2736" w:type="dxa"/>
+          </w:tcPr>
+          <w:p>
+            <w:r>
+              <w:t>Equipe +Marinha</w:t>
+            </w:r>
+          </w:p>
+        </w:tc>
+      </w:tr>
+      <w:tr>
+        <w:tc>
+          <w:tcPr>
+            <w:tcW w:w="1366" w:type="dxa"/>
           </w:tcPr>
           <w:p/>
         </w:tc>
         <w:tc>
           <w:tcPr>
-            <w:tcW w:w="1223" w:type="dxa"/>
+            <w:tcW w:w="1198" w:type="dxa"/>
           </w:tcPr>
           <w:p/>
         </w:tc>
         <w:tc>
           <w:tcPr>
-            <w:tcW w:w="4327" w:type="dxa"/>
+            <w:tcW w:w="4223" w:type="dxa"/>
           </w:tcPr>
           <w:p/>
         </w:tc>
         <w:tc>
           <w:tcPr>
-            <w:tcW w:w="2801" w:type="dxa"/>
-          </w:tcPr>
-          <w:p/>
-        </w:tc>
-      </w:tr>
-      <w:tr>
-        <w:tc>
-          <w:tcPr>
-            <w:tcW w:w="1396" w:type="dxa"/>
-          </w:tcPr>
-          <w:p/>
-        </w:tc>
-        <w:tc>
-          <w:tcPr>
-            <w:tcW w:w="1223" w:type="dxa"/>
-          </w:tcPr>
-          <w:p/>
-        </w:tc>
-        <w:tc>
-          <w:tcPr>
-            <w:tcW w:w="4327" w:type="dxa"/>
-          </w:tcPr>
-          <w:p/>
-        </w:tc>
-        <w:tc>
-          <w:tcPr>
-            <w:tcW w:w="2801" w:type="dxa"/>
+            <w:tcW w:w="2736" w:type="dxa"/>
           </w:tcPr>
           <w:p/>
         </w:tc>
@@ -695,6 +734,7 @@
         <w:r>
           <w:rPr>
             <w:noProof/>
+            <w:webHidden/>
           </w:rPr>
         </w:r>
         <w:r>
@@ -786,6 +826,7 @@
         <w:r>
           <w:rPr>
             <w:noProof/>
+            <w:webHidden/>
           </w:rPr>
         </w:r>
         <w:r>
@@ -883,6 +924,7 @@
           <w:rPr>
             <w:b w:val="0"/>
             <w:noProof/>
+            <w:webHidden/>
           </w:rPr>
         </w:r>
         <w:r>
@@ -983,6 +1025,7 @@
           <w:rPr>
             <w:b w:val="0"/>
             <w:noProof/>
+            <w:webHidden/>
           </w:rPr>
         </w:r>
         <w:r>
@@ -1083,6 +1126,7 @@
           <w:rPr>
             <w:b w:val="0"/>
             <w:noProof/>
+            <w:webHidden/>
           </w:rPr>
         </w:r>
         <w:r>
@@ -1177,6 +1221,7 @@
         <w:r>
           <w:rPr>
             <w:noProof/>
+            <w:webHidden/>
           </w:rPr>
         </w:r>
         <w:r>
@@ -1274,6 +1319,7 @@
           <w:rPr>
             <w:b w:val="0"/>
             <w:noProof/>
+            <w:webHidden/>
           </w:rPr>
         </w:r>
         <w:r>
@@ -1374,6 +1420,7 @@
           <w:rPr>
             <w:b w:val="0"/>
             <w:noProof/>
+            <w:webHidden/>
           </w:rPr>
         </w:r>
         <w:r>
@@ -1474,6 +1521,7 @@
           <w:rPr>
             <w:b w:val="0"/>
             <w:noProof/>
+            <w:webHidden/>
           </w:rPr>
         </w:r>
         <w:r>
@@ -1568,6 +1616,7 @@
         <w:r>
           <w:rPr>
             <w:noProof/>
+            <w:webHidden/>
           </w:rPr>
         </w:r>
         <w:r>
@@ -1665,6 +1714,7 @@
           <w:rPr>
             <w:b w:val="0"/>
             <w:noProof/>
+            <w:webHidden/>
           </w:rPr>
         </w:r>
         <w:r>
@@ -1765,6 +1815,7 @@
           <w:rPr>
             <w:b w:val="0"/>
             <w:noProof/>
+            <w:webHidden/>
           </w:rPr>
         </w:r>
         <w:r>
@@ -1865,6 +1916,7 @@
           <w:rPr>
             <w:b w:val="0"/>
             <w:noProof/>
+            <w:webHidden/>
           </w:rPr>
         </w:r>
         <w:r>
@@ -1959,6 +2011,7 @@
         <w:r>
           <w:rPr>
             <w:noProof/>
+            <w:webHidden/>
           </w:rPr>
         </w:r>
         <w:r>
@@ -2056,6 +2109,7 @@
           <w:rPr>
             <w:b w:val="0"/>
             <w:noProof/>
+            <w:webHidden/>
           </w:rPr>
         </w:r>
         <w:r>
@@ -2156,6 +2210,7 @@
           <w:rPr>
             <w:b w:val="0"/>
             <w:noProof/>
+            <w:webHidden/>
           </w:rPr>
         </w:r>
         <w:r>
@@ -2256,6 +2311,7 @@
           <w:rPr>
             <w:b w:val="0"/>
             <w:noProof/>
+            <w:webHidden/>
           </w:rPr>
         </w:r>
         <w:r>
@@ -2350,6 +2406,7 @@
         <w:r>
           <w:rPr>
             <w:noProof/>
+            <w:webHidden/>
           </w:rPr>
         </w:r>
         <w:r>
@@ -2447,6 +2504,7 @@
           <w:rPr>
             <w:b w:val="0"/>
             <w:noProof/>
+            <w:webHidden/>
           </w:rPr>
         </w:r>
         <w:r>
@@ -2547,6 +2605,7 @@
           <w:rPr>
             <w:b w:val="0"/>
             <w:noProof/>
+            <w:webHidden/>
           </w:rPr>
         </w:r>
         <w:r>
@@ -2647,6 +2706,7 @@
           <w:rPr>
             <w:b w:val="0"/>
             <w:noProof/>
+            <w:webHidden/>
           </w:rPr>
         </w:r>
         <w:r>
@@ -2741,6 +2801,7 @@
         <w:r>
           <w:rPr>
             <w:noProof/>
+            <w:webHidden/>
           </w:rPr>
         </w:r>
         <w:r>
@@ -2838,6 +2899,7 @@
           <w:rPr>
             <w:b w:val="0"/>
             <w:noProof/>
+            <w:webHidden/>
           </w:rPr>
         </w:r>
         <w:r>
@@ -2938,6 +3000,7 @@
           <w:rPr>
             <w:b w:val="0"/>
             <w:noProof/>
+            <w:webHidden/>
           </w:rPr>
         </w:r>
         <w:r>
@@ -3038,6 +3101,7 @@
           <w:rPr>
             <w:b w:val="0"/>
             <w:noProof/>
+            <w:webHidden/>
           </w:rPr>
         </w:r>
         <w:r>
@@ -3132,6 +3196,7 @@
         <w:r>
           <w:rPr>
             <w:noProof/>
+            <w:webHidden/>
           </w:rPr>
         </w:r>
         <w:r>
@@ -3229,6 +3294,7 @@
           <w:rPr>
             <w:b w:val="0"/>
             <w:noProof/>
+            <w:webHidden/>
           </w:rPr>
         </w:r>
         <w:r>
@@ -3329,6 +3395,7 @@
           <w:rPr>
             <w:b w:val="0"/>
             <w:noProof/>
+            <w:webHidden/>
           </w:rPr>
         </w:r>
         <w:r>
@@ -3429,6 +3496,7 @@
           <w:rPr>
             <w:b w:val="0"/>
             <w:noProof/>
+            <w:webHidden/>
           </w:rPr>
         </w:r>
         <w:r>
@@ -3523,6 +3591,7 @@
         <w:r>
           <w:rPr>
             <w:noProof/>
+            <w:webHidden/>
           </w:rPr>
         </w:r>
         <w:r>
@@ -3620,6 +3689,7 @@
           <w:rPr>
             <w:b w:val="0"/>
             <w:noProof/>
+            <w:webHidden/>
           </w:rPr>
         </w:r>
         <w:r>
@@ -3720,6 +3790,7 @@
           <w:rPr>
             <w:b w:val="0"/>
             <w:noProof/>
+            <w:webHidden/>
           </w:rPr>
         </w:r>
         <w:r>
@@ -3820,6 +3891,7 @@
           <w:rPr>
             <w:b w:val="0"/>
             <w:noProof/>
+            <w:webHidden/>
           </w:rPr>
         </w:r>
         <w:r>
@@ -3914,6 +3986,7 @@
         <w:r>
           <w:rPr>
             <w:noProof/>
+            <w:webHidden/>
           </w:rPr>
         </w:r>
         <w:r>
@@ -4011,6 +4084,7 @@
           <w:rPr>
             <w:b w:val="0"/>
             <w:noProof/>
+            <w:webHidden/>
           </w:rPr>
         </w:r>
         <w:r>
@@ -4111,6 +4185,7 @@
           <w:rPr>
             <w:b w:val="0"/>
             <w:noProof/>
+            <w:webHidden/>
           </w:rPr>
         </w:r>
         <w:r>
@@ -4211,6 +4286,7 @@
           <w:rPr>
             <w:b w:val="0"/>
             <w:noProof/>
+            <w:webHidden/>
           </w:rPr>
         </w:r>
         <w:r>
@@ -4259,7 +4335,6 @@
       <w:bookmarkStart w:id="1" w:name="_Toc202937722"/>
       <w:bookmarkStart w:id="2" w:name="_Toc203191522"/>
       <w:r>
-        <w:lastRenderedPageBreak/>
         <w:t>Introdução</w:t>
       </w:r>
       <w:bookmarkEnd w:id="0"/>
@@ -4441,21 +4516,7 @@
         <w:rPr>
           <w:lang w:val="en-US"/>
         </w:rPr>
-        <w:t>[</w:t>
-      </w:r>
-      <w:proofErr w:type="gramStart"/>
-      <w:r>
-        <w:rPr>
-          <w:lang w:val="en-US"/>
-        </w:rPr>
-        <w:t>A..Z</w:t>
-      </w:r>
-      <w:proofErr w:type="gramEnd"/>
-      <w:r>
-        <w:rPr>
-          <w:lang w:val="en-US"/>
-        </w:rPr>
-        <w:t>][</w:t>
+        <w:t>[A..Z][</w:t>
       </w:r>
       <w:proofErr w:type="spellStart"/>
       <w:r>
@@ -4729,7 +4790,6 @@
       </w:pPr>
       <w:bookmarkStart w:id="7" w:name="_Toc203191527"/>
       <w:r>
-        <w:lastRenderedPageBreak/>
         <w:t>TABELAS</w:t>
       </w:r>
       <w:bookmarkEnd w:id="7"/>
@@ -4788,13 +4848,7 @@
         <w:t xml:space="preserve"> </w:t>
       </w:r>
       <w:r>
-        <w:t>refletir os dados armazenados nesta.</w:t>
-      </w:r>
-      <w:r>
-        <w:t xml:space="preserve"> O nome deve s</w:t>
-      </w:r>
-      <w:r>
-        <w:t>er pré-fixado pela palavra TBL</w:t>
+        <w:t>refletir os dados armazenados nesta</w:t>
       </w:r>
       <w:r>
         <w:t>.</w:t>
@@ -4850,13 +4904,13 @@
         <w:rPr>
           <w:lang w:val="en-US"/>
         </w:rPr>
-        <w:t>TBL_</w:t>
+        <w:t>{</w:t>
       </w:r>
       <w:r>
         <w:rPr>
           <w:lang w:val="en-US"/>
         </w:rPr>
-        <w:t>{</w:t>
+        <w:t>[A..Z]</w:t>
       </w:r>
       <w:r>
         <w:rPr>
@@ -4864,59 +4918,21 @@
         </w:rPr>
         <w:t>[</w:t>
       </w:r>
-      <w:proofErr w:type="gramStart"/>
+      <w:proofErr w:type="spellStart"/>
       <w:r>
         <w:rPr>
           <w:lang w:val="en-US"/>
         </w:rPr>
-        <w:t>A..Z</w:t>
-      </w:r>
-      <w:proofErr w:type="gramEnd"/>
+        <w:t>a..z</w:t>
+      </w:r>
+      <w:proofErr w:type="spellEnd"/>
       <w:r>
         <w:rPr>
           <w:lang w:val="en-US"/>
         </w:rPr>
-        <w:t>]</w:t>
-      </w:r>
-      <w:r>
-        <w:rPr>
-          <w:lang w:val="en-US"/>
-        </w:rPr>
-        <w:t>[</w:t>
+        <w:t xml:space="preserve">]} → </w:t>
       </w:r>
       <w:proofErr w:type="spellStart"/>
-      <w:r>
-        <w:rPr>
-          <w:lang w:val="en-US"/>
-        </w:rPr>
-        <w:t>a..z</w:t>
-      </w:r>
-      <w:proofErr w:type="spellEnd"/>
-      <w:r>
-        <w:rPr>
-          <w:lang w:val="en-US"/>
-        </w:rPr>
-        <w:t xml:space="preserve">]} → </w:t>
-      </w:r>
-      <w:proofErr w:type="spellStart"/>
-      <w:r>
-        <w:rPr>
-          <w:lang w:val="en-US"/>
-        </w:rPr>
-        <w:t>TB</w:t>
-      </w:r>
-      <w:r>
-        <w:rPr>
-          <w:lang w:val="en-US"/>
-        </w:rPr>
-        <w:t>L</w:t>
-      </w:r>
-      <w:r>
-        <w:rPr>
-          <w:lang w:val="en-US"/>
-        </w:rPr>
-        <w:t>_</w:t>
-      </w:r>
       <w:r>
         <w:rPr>
           <w:lang w:val="en-US"/>
@@ -5112,13 +5128,8 @@
         <w:ind w:firstLine="709"/>
         <w:jc w:val="both"/>
       </w:pPr>
-      <w:proofErr w:type="spellStart"/>
-      <w:r>
-        <w:t>TBL_Pessoa</w:t>
-      </w:r>
-      <w:proofErr w:type="spellEnd"/>
-      <w:r>
-        <w:t xml:space="preserve">                 </w:t>
+      <w:r>
+        <w:t xml:space="preserve">Pessoa                 </w:t>
       </w:r>
       <w:r>
         <w:tab/>
@@ -5132,14 +5143,9 @@
         <w:ind w:firstLine="709"/>
         <w:jc w:val="both"/>
       </w:pPr>
-      <w:proofErr w:type="spellStart"/>
-      <w:r>
-        <w:t>TBL_</w:t>
-      </w:r>
       <w:r>
         <w:t>Administrador</w:t>
       </w:r>
-      <w:proofErr w:type="spellEnd"/>
       <w:r>
         <w:t xml:space="preserve">        </w:t>
       </w:r>
@@ -5158,14 +5164,9 @@
         <w:ind w:firstLine="709"/>
         <w:jc w:val="both"/>
       </w:pPr>
-      <w:proofErr w:type="spellStart"/>
-      <w:r>
-        <w:t>TBL_</w:t>
-      </w:r>
       <w:r>
         <w:t>Capitania</w:t>
       </w:r>
-      <w:proofErr w:type="spellEnd"/>
       <w:r>
         <w:t xml:space="preserve">             </w:t>
       </w:r>
@@ -5184,14 +5185,9 @@
         <w:ind w:firstLine="709"/>
         <w:jc w:val="both"/>
       </w:pPr>
-      <w:proofErr w:type="spellStart"/>
-      <w:r>
-        <w:t>TBL_</w:t>
-      </w:r>
       <w:r>
         <w:t>Concursos</w:t>
       </w:r>
-      <w:proofErr w:type="spellEnd"/>
       <w:r>
         <w:t xml:space="preserve">    </w:t>
       </w:r>
@@ -5271,13 +5267,19 @@
         <w:ind w:firstLine="709"/>
         <w:jc w:val="both"/>
       </w:pPr>
-      <w:proofErr w:type="gramStart"/>
-      <w:r>
-        <w:t>O nome dos atributos devem</w:t>
-      </w:r>
-      <w:proofErr w:type="gramEnd"/>
-      <w:r>
-        <w:t xml:space="preserve"> identificar a coluna de maneira clara e descritiva. </w:t>
+      <w:r>
+        <w:t xml:space="preserve">O nome dos atributos devem identificar a coluna de maneira clara e descritiva. </w:t>
+      </w:r>
+      <w:r>
+        <w:t xml:space="preserve">Os atributos devem estar no padrão </w:t>
+      </w:r>
+      <w:proofErr w:type="spellStart"/>
+      <w:r>
+        <w:t>camelCase</w:t>
+      </w:r>
+      <w:proofErr w:type="spellEnd"/>
+      <w:r>
+        <w:t>.</w:t>
       </w:r>
     </w:p>
     <w:p>
@@ -5333,16 +5335,27 @@
       <w:r>
         <w:t>{[</w:t>
       </w:r>
-      <w:proofErr w:type="gramStart"/>
-      <w:r>
-        <w:t>A..Z</w:t>
-      </w:r>
-      <w:proofErr w:type="gramEnd"/>
-      <w:r>
-        <w:t xml:space="preserve">][a..z]} → </w:t>
-      </w:r>
       <w:proofErr w:type="spellStart"/>
       <w:r>
+        <w:t>a</w:t>
+      </w:r>
+      <w:r>
+        <w:t>..Z</w:t>
+      </w:r>
+      <w:proofErr w:type="spellEnd"/>
+      <w:r>
+        <w:t>][</w:t>
+      </w:r>
+      <w:proofErr w:type="spellStart"/>
+      <w:r>
+        <w:t>a..z</w:t>
+      </w:r>
+      <w:proofErr w:type="spellEnd"/>
+      <w:r>
+        <w:t xml:space="preserve">]} → </w:t>
+      </w:r>
+      <w:proofErr w:type="spellStart"/>
+      <w:r>
         <w:t>Xxxxx</w:t>
       </w:r>
       <w:proofErr w:type="spellEnd"/>
@@ -5367,15 +5380,7 @@
       </w:r>
       <w:proofErr w:type="spellEnd"/>
       <w:r>
-        <w:t xml:space="preserve"> – indica o nome </w:t>
-      </w:r>
-      <w:proofErr w:type="gramStart"/>
-      <w:r>
-        <w:t>do atributos</w:t>
-      </w:r>
-      <w:proofErr w:type="gramEnd"/>
-      <w:r>
-        <w:t xml:space="preserve"> de uma determinada tabela do banco de dados.</w:t>
+        <w:t xml:space="preserve"> – indica o nome do atributos de uma determinada tabela do banco de dados.</w:t>
       </w:r>
     </w:p>
     <w:p>
@@ -5398,7 +5403,19 @@
         <w:jc w:val="both"/>
       </w:pPr>
       <w:r>
-        <w:t>Primeira letra deverá ser maiúscula e as demais minúsculas. Para cada palavra interna, primeira letra em maiúsculo.</w:t>
+        <w:t>Primeira letra deverá ser m</w:t>
+      </w:r>
+      <w:r>
+        <w:t>inú</w:t>
+      </w:r>
+      <w:r>
+        <w:t>scula</w:t>
+      </w:r>
+      <w:r>
+        <w:t>, p</w:t>
+      </w:r>
+      <w:r>
+        <w:t>ara cada palavra interna, primeira letra em maiúsculo.</w:t>
       </w:r>
     </w:p>
     <w:p>
@@ -5513,7 +5530,10 @@
         <w:jc w:val="both"/>
       </w:pPr>
       <w:r>
-        <w:t>Nome</w:t>
+        <w:t>n</w:t>
+      </w:r>
+      <w:r>
+        <w:t>ome</w:t>
       </w:r>
     </w:p>
     <w:p>
@@ -5523,7 +5543,10 @@
       </w:pPr>
       <w:proofErr w:type="spellStart"/>
       <w:r>
-        <w:t>Nome</w:t>
+        <w:t>n</w:t>
+      </w:r>
+      <w:r>
+        <w:t>ome</w:t>
       </w:r>
       <w:r>
         <w:t>Administrador</w:t>
@@ -5537,7 +5560,10 @@
       </w:pPr>
       <w:proofErr w:type="spellStart"/>
       <w:r>
-        <w:t>DataNascimento</w:t>
+        <w:t>d</w:t>
+      </w:r>
+      <w:r>
+        <w:t>ataNascimento</w:t>
       </w:r>
       <w:proofErr w:type="spellEnd"/>
     </w:p>
@@ -5545,6 +5571,9 @@
       <w:pPr>
         <w:ind w:firstLine="709"/>
         <w:jc w:val="both"/>
+        <w:rPr>
+          <w:u w:val="single"/>
+        </w:rPr>
       </w:pPr>
       <w:r>
         <w:t>CPF</w:t>
@@ -5578,7 +5607,7 @@
       </w:pPr>
       <w:proofErr w:type="spellStart"/>
       <w:r>
-        <w:t>I</w:t>
+        <w:t>i</w:t>
       </w:r>
       <w:r>
         <w:t>d</w:t>
@@ -5595,7 +5624,10 @@
       </w:pPr>
       <w:proofErr w:type="spellStart"/>
       <w:r>
-        <w:t>Desc</w:t>
+        <w:t>d</w:t>
+      </w:r>
+      <w:r>
+        <w:t>esc</w:t>
       </w:r>
       <w:r>
         <w:t>Clima</w:t>
@@ -5609,7 +5641,10 @@
       </w:pPr>
       <w:proofErr w:type="spellStart"/>
       <w:r>
-        <w:t>NomeFuncResp</w:t>
+        <w:t>n</w:t>
+      </w:r>
+      <w:r>
+        <w:t>omeFuncResp</w:t>
       </w:r>
       <w:proofErr w:type="spellEnd"/>
     </w:p>
@@ -5620,7 +5655,10 @@
       </w:pPr>
       <w:proofErr w:type="spellStart"/>
       <w:r>
-        <w:t>DtNascimento</w:t>
+        <w:t>d</w:t>
+      </w:r>
+      <w:r>
+        <w:t>tNascimento</w:t>
       </w:r>
       <w:proofErr w:type="spellEnd"/>
     </w:p>
@@ -5747,15 +5785,15 @@
         <w:t>VW_</w:t>
       </w:r>
       <w:r>
-        <w:t>{[</w:t>
-      </w:r>
-      <w:proofErr w:type="gramStart"/>
-      <w:r>
-        <w:t>A..Z</w:t>
-      </w:r>
-      <w:proofErr w:type="gramEnd"/>
-      <w:r>
-        <w:t xml:space="preserve">][a..z]} → </w:t>
+        <w:t>{[A..Z][</w:t>
+      </w:r>
+      <w:proofErr w:type="spellStart"/>
+      <w:r>
+        <w:t>a..z</w:t>
+      </w:r>
+      <w:proofErr w:type="spellEnd"/>
+      <w:r>
+        <w:t xml:space="preserve">]} → </w:t>
       </w:r>
       <w:proofErr w:type="spellStart"/>
       <w:r>
@@ -6109,15 +6147,15 @@
         <w:t>IDX_</w:t>
       </w:r>
       <w:r>
-        <w:t>{[</w:t>
-      </w:r>
-      <w:proofErr w:type="gramStart"/>
-      <w:r>
-        <w:t>A..Z</w:t>
-      </w:r>
-      <w:proofErr w:type="gramEnd"/>
-      <w:r>
-        <w:t xml:space="preserve">][a..z]} → </w:t>
+        <w:t>{[A..Z][</w:t>
+      </w:r>
+      <w:proofErr w:type="spellStart"/>
+      <w:r>
+        <w:t>a..z</w:t>
+      </w:r>
+      <w:proofErr w:type="spellEnd"/>
+      <w:r>
+        <w:t xml:space="preserve">]} → </w:t>
       </w:r>
       <w:proofErr w:type="spellStart"/>
       <w:r>
@@ -6492,13 +6530,8 @@
         <w:jc w:val="both"/>
       </w:pPr>
       <w:r>
-        <w:t>STP_{INS|DEL|UPD|</w:t>
-      </w:r>
-      <w:proofErr w:type="gramStart"/>
-      <w:r>
-        <w:t>SLC}_</w:t>
-      </w:r>
-      <w:proofErr w:type="gramEnd"/>
+        <w:t>STP_{INS|DEL|UPD|SLC}_</w:t>
+      </w:r>
       <w:r>
         <w:t>{[A..Z][</w:t>
       </w:r>
@@ -6819,7 +6852,6 @@
       <w:r>
         <w:t>STP_UPD_</w:t>
       </w:r>
-      <w:proofErr w:type="gramStart"/>
       <w:r>
         <w:t>EnderecoPessoa</w:t>
       </w:r>
@@ -6830,7 +6862,6 @@
       <w:r>
         <w:tab/>
       </w:r>
-      <w:proofErr w:type="gramEnd"/>
       <w:r>
         <w:t xml:space="preserve">– </w:t>
       </w:r>
@@ -7017,13 +7048,8 @@
         <w:jc w:val="both"/>
       </w:pPr>
       <w:r>
-        <w:t>TRG_{INS|DEL|UPD|</w:t>
-      </w:r>
-      <w:proofErr w:type="gramStart"/>
-      <w:r>
-        <w:t>SLC}_</w:t>
-      </w:r>
-      <w:proofErr w:type="gramEnd"/>
+        <w:t>TRG_{INS|DEL|UPD|SLC}_</w:t>
+      </w:r>
       <w:r>
         <w:t>{[A..Z][</w:t>
       </w:r>
@@ -7447,21 +7473,29 @@
         <w:t>_</w:t>
       </w:r>
       <w:r>
-        <w:t>{[</w:t>
-      </w:r>
-      <w:proofErr w:type="gramStart"/>
-      <w:r>
-        <w:t>A..Z</w:t>
-      </w:r>
-      <w:proofErr w:type="gramEnd"/>
-      <w:r>
-        <w:t>][a..z]}</w:t>
+        <w:t>{[A..Z][</w:t>
+      </w:r>
+      <w:proofErr w:type="spellStart"/>
+      <w:r>
+        <w:t>a..z</w:t>
+      </w:r>
+      <w:proofErr w:type="spellEnd"/>
+      <w:r>
+        <w:t>]}</w:t>
       </w:r>
       <w:r>
         <w:t>_</w:t>
       </w:r>
       <w:r>
-        <w:t>{[A..Z][a..z]}</w:t>
+        <w:t>{[A..Z][</w:t>
+      </w:r>
+      <w:proofErr w:type="spellStart"/>
+      <w:r>
+        <w:t>a..z</w:t>
+      </w:r>
+      <w:proofErr w:type="spellEnd"/>
+      <w:r>
+        <w:t>]}</w:t>
       </w:r>
       <w:r>
         <w:t xml:space="preserve"> → </w:t>
@@ -7853,15 +7887,15 @@
         <w:t>SQC_</w:t>
       </w:r>
       <w:r>
-        <w:t>{[</w:t>
-      </w:r>
-      <w:proofErr w:type="gramStart"/>
-      <w:r>
-        <w:t>A..Z</w:t>
-      </w:r>
-      <w:proofErr w:type="gramEnd"/>
-      <w:r>
-        <w:t xml:space="preserve">][a..z]} → </w:t>
+        <w:t>{[A..Z][</w:t>
+      </w:r>
+      <w:proofErr w:type="spellStart"/>
+      <w:r>
+        <w:t>a..z</w:t>
+      </w:r>
+      <w:proofErr w:type="spellEnd"/>
+      <w:r>
+        <w:t xml:space="preserve">]} → </w:t>
       </w:r>
       <w:proofErr w:type="spellStart"/>
       <w:r>
@@ -8096,7 +8130,7 @@
 </file>
 
 <file path=word/endnotes.xml><?xml version="1.0" encoding="utf-8"?>
-<w:endnotes xmlns:wpc="http://schemas.microsoft.com/office/word/2010/wordprocessingCanvas" xmlns:cx="http://schemas.microsoft.com/office/drawing/2014/chartex" xmlns:cx1="http://schemas.microsoft.com/office/drawing/2015/9/8/chartex" xmlns:cx2="http://schemas.microsoft.com/office/drawing/2015/10/21/chartex" xmlns:cx3="http://schemas.microsoft.com/office/drawing/2016/5/9/chartex" xmlns:cx4="http://schemas.microsoft.com/office/drawing/2016/5/10/chartex" xmlns:cx5="http://schemas.microsoft.com/office/drawing/2016/5/11/chartex" xmlns:cx6="http://schemas.microsoft.com/office/drawing/2016/5/12/chartex" xmlns:cx7="http://schemas.microsoft.com/office/drawing/2016/5/13/chartex" xmlns:cx8="http://schemas.microsoft.com/office/drawing/2016/5/14/chartex" xmlns:mc="http://schemas.openxmlformats.org/markup-compatibility/2006" xmlns:aink="http://schemas.microsoft.com/office/drawing/2016/ink" xmlns:am3d="http://schemas.microsoft.com/office/drawing/2017/model3d" xmlns:o="urn:schemas-microsoft-com:office:office" xmlns:r="http://schemas.openxmlformats.org/officeDocument/2006/relationships" xmlns:m="http://schemas.openxmlformats.org/officeDocument/2006/math" xmlns:v="urn:schemas-microsoft-com:vml" xmlns:wp14="http://schemas.microsoft.com/office/word/2010/wordprocessingDrawing" xmlns:wp="http://schemas.openxmlformats.org/drawingml/2006/wordprocessingDrawing" xmlns:w10="urn:schemas-microsoft-com:office:word" xmlns:w="http://schemas.openxmlformats.org/wordprocessingml/2006/main" xmlns:w14="http://schemas.microsoft.com/office/word/2010/wordml" xmlns:w15="http://schemas.microsoft.com/office/word/2012/wordml" xmlns:w16cex="http://schemas.microsoft.com/office/word/2018/wordml/cex" xmlns:w16cid="http://schemas.microsoft.com/office/word/2016/wordml/cid" xmlns:w16="http://schemas.microsoft.com/office/word/2018/wordml" xmlns:w16sdtdh="http://schemas.microsoft.com/office/word/2020/wordml/sdtdatahash" xmlns:w16se="http://schemas.microsoft.com/office/word/2015/wordml/symex" xmlns:wpg="http://schemas.microsoft.com/office/word/2010/wordprocessingGroup" xmlns:wpi="http://schemas.microsoft.com/office/word/2010/wordprocessingInk" xmlns:wne="http://schemas.microsoft.com/office/word/2006/wordml" xmlns:wps="http://schemas.microsoft.com/office/word/2010/wordprocessingShape" mc:Ignorable="w14 w15 w16se w16cid w16 w16cex w16sdtdh wp14">
+<w:endnotes xmlns:wpc="http://schemas.microsoft.com/office/word/2010/wordprocessingCanvas" xmlns:cx="http://schemas.microsoft.com/office/drawing/2014/chartex" xmlns:cx1="http://schemas.microsoft.com/office/drawing/2015/9/8/chartex" xmlns:cx2="http://schemas.microsoft.com/office/drawing/2015/10/21/chartex" xmlns:cx3="http://schemas.microsoft.com/office/drawing/2016/5/9/chartex" xmlns:cx4="http://schemas.microsoft.com/office/drawing/2016/5/10/chartex" xmlns:cx5="http://schemas.microsoft.com/office/drawing/2016/5/11/chartex" xmlns:cx6="http://schemas.microsoft.com/office/drawing/2016/5/12/chartex" xmlns:cx7="http://schemas.microsoft.com/office/drawing/2016/5/13/chartex" xmlns:cx8="http://schemas.microsoft.com/office/drawing/2016/5/14/chartex" xmlns:mc="http://schemas.openxmlformats.org/markup-compatibility/2006" xmlns:aink="http://schemas.microsoft.com/office/drawing/2016/ink" xmlns:am3d="http://schemas.microsoft.com/office/drawing/2017/model3d" xmlns:o="urn:schemas-microsoft-com:office:office" xmlns:oel="http://schemas.microsoft.com/office/2019/extlst" xmlns:r="http://schemas.openxmlformats.org/officeDocument/2006/relationships" xmlns:m="http://schemas.openxmlformats.org/officeDocument/2006/math" xmlns:v="urn:schemas-microsoft-com:vml" xmlns:wp14="http://schemas.microsoft.com/office/word/2010/wordprocessingDrawing" xmlns:wp="http://schemas.openxmlformats.org/drawingml/2006/wordprocessingDrawing" xmlns:w10="urn:schemas-microsoft-com:office:word" xmlns:w="http://schemas.openxmlformats.org/wordprocessingml/2006/main" xmlns:w14="http://schemas.microsoft.com/office/word/2010/wordml" xmlns:w15="http://schemas.microsoft.com/office/word/2012/wordml" xmlns:w16cex="http://schemas.microsoft.com/office/word/2018/wordml/cex" xmlns:w16cid="http://schemas.microsoft.com/office/word/2016/wordml/cid" xmlns:w16="http://schemas.microsoft.com/office/word/2018/wordml" xmlns:w16sdtdh="http://schemas.microsoft.com/office/word/2020/wordml/sdtdatahash" xmlns:w16se="http://schemas.microsoft.com/office/word/2015/wordml/symex" xmlns:wpg="http://schemas.microsoft.com/office/word/2010/wordprocessingGroup" xmlns:wpi="http://schemas.microsoft.com/office/word/2010/wordprocessingInk" xmlns:wne="http://schemas.microsoft.com/office/word/2006/wordml" xmlns:wps="http://schemas.microsoft.com/office/word/2010/wordprocessingShape" mc:Ignorable="w14 w15 w16se w16cid w16 w16cex w16sdtdh wp14">
   <w:endnote w:type="separator" w:id="-1">
     <w:p>
       <w:r>
@@ -8115,7 +8149,7 @@
 </file>
 
 <file path=word/footnotes.xml><?xml version="1.0" encoding="utf-8"?>
-<w:footnotes xmlns:wpc="http://schemas.microsoft.com/office/word/2010/wordprocessingCanvas" xmlns:cx="http://schemas.microsoft.com/office/drawing/2014/chartex" xmlns:cx1="http://schemas.microsoft.com/office/drawing/2015/9/8/chartex" xmlns:cx2="http://schemas.microsoft.com/office/drawing/2015/10/21/chartex" xmlns:cx3="http://schemas.microsoft.com/office/drawing/2016/5/9/chartex" xmlns:cx4="http://schemas.microsoft.com/office/drawing/2016/5/10/chartex" xmlns:cx5="http://schemas.microsoft.com/office/drawing/2016/5/11/chartex" xmlns:cx6="http://schemas.microsoft.com/office/drawing/2016/5/12/chartex" xmlns:cx7="http://schemas.microsoft.com/office/drawing/2016/5/13/chartex" xmlns:cx8="http://schemas.microsoft.com/office/drawing/2016/5/14/chartex" xmlns:mc="http://schemas.openxmlformats.org/markup-compatibility/2006" xmlns:aink="http://schemas.microsoft.com/office/drawing/2016/ink" xmlns:am3d="http://schemas.microsoft.com/office/drawing/2017/model3d" xmlns:o="urn:schemas-microsoft-com:office:office" xmlns:r="http://schemas.openxmlformats.org/officeDocument/2006/relationships" xmlns:m="http://schemas.openxmlformats.org/officeDocument/2006/math" xmlns:v="urn:schemas-microsoft-com:vml" xmlns:wp14="http://schemas.microsoft.com/office/word/2010/wordprocessingDrawing" xmlns:wp="http://schemas.openxmlformats.org/drawingml/2006/wordprocessingDrawing" xmlns:w10="urn:schemas-microsoft-com:office:word" xmlns:w="http://schemas.openxmlformats.org/wordprocessingml/2006/main" xmlns:w14="http://schemas.microsoft.com/office/word/2010/wordml" xmlns:w15="http://schemas.microsoft.com/office/word/2012/wordml" xmlns:w16cex="http://schemas.microsoft.com/office/word/2018/wordml/cex" xmlns:w16cid="http://schemas.microsoft.com/office/word/2016/wordml/cid" xmlns:w16="http://schemas.microsoft.com/office/word/2018/wordml" xmlns:w16sdtdh="http://schemas.microsoft.com/office/word/2020/wordml/sdtdatahash" xmlns:w16se="http://schemas.microsoft.com/office/word/2015/wordml/symex" xmlns:wpg="http://schemas.microsoft.com/office/word/2010/wordprocessingGroup" xmlns:wpi="http://schemas.microsoft.com/office/word/2010/wordprocessingInk" xmlns:wne="http://schemas.microsoft.com/office/word/2006/wordml" xmlns:wps="http://schemas.microsoft.com/office/word/2010/wordprocessingShape" mc:Ignorable="w14 w15 w16se w16cid w16 w16cex w16sdtdh wp14">
+<w:footnotes xmlns:wpc="http://schemas.microsoft.com/office/word/2010/wordprocessingCanvas" xmlns:cx="http://schemas.microsoft.com/office/drawing/2014/chartex" xmlns:cx1="http://schemas.microsoft.com/office/drawing/2015/9/8/chartex" xmlns:cx2="http://schemas.microsoft.com/office/drawing/2015/10/21/chartex" xmlns:cx3="http://schemas.microsoft.com/office/drawing/2016/5/9/chartex" xmlns:cx4="http://schemas.microsoft.com/office/drawing/2016/5/10/chartex" xmlns:cx5="http://schemas.microsoft.com/office/drawing/2016/5/11/chartex" xmlns:cx6="http://schemas.microsoft.com/office/drawing/2016/5/12/chartex" xmlns:cx7="http://schemas.microsoft.com/office/drawing/2016/5/13/chartex" xmlns:cx8="http://schemas.microsoft.com/office/drawing/2016/5/14/chartex" xmlns:mc="http://schemas.openxmlformats.org/markup-compatibility/2006" xmlns:aink="http://schemas.microsoft.com/office/drawing/2016/ink" xmlns:am3d="http://schemas.microsoft.com/office/drawing/2017/model3d" xmlns:o="urn:schemas-microsoft-com:office:office" xmlns:oel="http://schemas.microsoft.com/office/2019/extlst" xmlns:r="http://schemas.openxmlformats.org/officeDocument/2006/relationships" xmlns:m="http://schemas.openxmlformats.org/officeDocument/2006/math" xmlns:v="urn:schemas-microsoft-com:vml" xmlns:wp14="http://schemas.microsoft.com/office/word/2010/wordprocessingDrawing" xmlns:wp="http://schemas.openxmlformats.org/drawingml/2006/wordprocessingDrawing" xmlns:w10="urn:schemas-microsoft-com:office:word" xmlns:w="http://schemas.openxmlformats.org/wordprocessingml/2006/main" xmlns:w14="http://schemas.microsoft.com/office/word/2010/wordml" xmlns:w15="http://schemas.microsoft.com/office/word/2012/wordml" xmlns:w16cex="http://schemas.microsoft.com/office/word/2018/wordml/cex" xmlns:w16cid="http://schemas.microsoft.com/office/word/2016/wordml/cid" xmlns:w16="http://schemas.microsoft.com/office/word/2018/wordml" xmlns:w16sdtdh="http://schemas.microsoft.com/office/word/2020/wordml/sdtdatahash" xmlns:w16se="http://schemas.microsoft.com/office/word/2015/wordml/symex" xmlns:wpg="http://schemas.microsoft.com/office/word/2010/wordprocessingGroup" xmlns:wpi="http://schemas.microsoft.com/office/word/2010/wordprocessingInk" xmlns:wne="http://schemas.microsoft.com/office/word/2006/wordml" xmlns:wps="http://schemas.microsoft.com/office/word/2010/wordprocessingShape" mc:Ignorable="w14 w15 w16se w16cid w16 w16cex w16sdtdh wp14">
   <w:footnote w:type="separator" w:id="-1">
     <w:p>
       <w:r>
@@ -8134,7 +8168,7 @@
 </file>
 
 <file path=word/header1.xml><?xml version="1.0" encoding="utf-8"?>
-<w:hdr xmlns:wpc="http://schemas.microsoft.com/office/word/2010/wordprocessingCanvas" xmlns:cx="http://schemas.microsoft.com/office/drawing/2014/chartex" xmlns:cx1="http://schemas.microsoft.com/office/drawing/2015/9/8/chartex" xmlns:cx2="http://schemas.microsoft.com/office/drawing/2015/10/21/chartex" xmlns:cx3="http://schemas.microsoft.com/office/drawing/2016/5/9/chartex" xmlns:cx4="http://schemas.microsoft.com/office/drawing/2016/5/10/chartex" xmlns:cx5="http://schemas.microsoft.com/office/drawing/2016/5/11/chartex" xmlns:cx6="http://schemas.microsoft.com/office/drawing/2016/5/12/chartex" xmlns:cx7="http://schemas.microsoft.com/office/drawing/2016/5/13/chartex" xmlns:cx8="http://schemas.microsoft.com/office/drawing/2016/5/14/chartex" xmlns:mc="http://schemas.openxmlformats.org/markup-compatibility/2006" xmlns:aink="http://schemas.microsoft.com/office/drawing/2016/ink" xmlns:am3d="http://schemas.microsoft.com/office/drawing/2017/model3d" xmlns:o="urn:schemas-microsoft-com:office:office" xmlns:r="http://schemas.openxmlformats.org/officeDocument/2006/relationships" xmlns:m="http://schemas.openxmlformats.org/officeDocument/2006/math" xmlns:v="urn:schemas-microsoft-com:vml" xmlns:wp14="http://schemas.microsoft.com/office/word/2010/wordprocessingDrawing" xmlns:wp="http://schemas.openxmlformats.org/drawingml/2006/wordprocessingDrawing" xmlns:w10="urn:schemas-microsoft-com:office:word" xmlns:w="http://schemas.openxmlformats.org/wordprocessingml/2006/main" xmlns:w14="http://schemas.microsoft.com/office/word/2010/wordml" xmlns:w15="http://schemas.microsoft.com/office/word/2012/wordml" xmlns:w16cex="http://schemas.microsoft.com/office/word/2018/wordml/cex" xmlns:w16cid="http://schemas.microsoft.com/office/word/2016/wordml/cid" xmlns:w16="http://schemas.microsoft.com/office/word/2018/wordml" xmlns:w16sdtdh="http://schemas.microsoft.com/office/word/2020/wordml/sdtdatahash" xmlns:w16se="http://schemas.microsoft.com/office/word/2015/wordml/symex" xmlns:wpg="http://schemas.microsoft.com/office/word/2010/wordprocessingGroup" xmlns:wpi="http://schemas.microsoft.com/office/word/2010/wordprocessingInk" xmlns:wne="http://schemas.microsoft.com/office/word/2006/wordml" xmlns:wps="http://schemas.microsoft.com/office/word/2010/wordprocessingShape" mc:Ignorable="w14 w15 w16se w16cid w16 w16cex w16sdtdh wp14">
+<w:hdr xmlns:wpc="http://schemas.microsoft.com/office/word/2010/wordprocessingCanvas" xmlns:cx="http://schemas.microsoft.com/office/drawing/2014/chartex" xmlns:cx1="http://schemas.microsoft.com/office/drawing/2015/9/8/chartex" xmlns:cx2="http://schemas.microsoft.com/office/drawing/2015/10/21/chartex" xmlns:cx3="http://schemas.microsoft.com/office/drawing/2016/5/9/chartex" xmlns:cx4="http://schemas.microsoft.com/office/drawing/2016/5/10/chartex" xmlns:cx5="http://schemas.microsoft.com/office/drawing/2016/5/11/chartex" xmlns:cx6="http://schemas.microsoft.com/office/drawing/2016/5/12/chartex" xmlns:cx7="http://schemas.microsoft.com/office/drawing/2016/5/13/chartex" xmlns:cx8="http://schemas.microsoft.com/office/drawing/2016/5/14/chartex" xmlns:mc="http://schemas.openxmlformats.org/markup-compatibility/2006" xmlns:aink="http://schemas.microsoft.com/office/drawing/2016/ink" xmlns:am3d="http://schemas.microsoft.com/office/drawing/2017/model3d" xmlns:o="urn:schemas-microsoft-com:office:office" xmlns:oel="http://schemas.microsoft.com/office/2019/extlst" xmlns:r="http://schemas.openxmlformats.org/officeDocument/2006/relationships" xmlns:m="http://schemas.openxmlformats.org/officeDocument/2006/math" xmlns:v="urn:schemas-microsoft-com:vml" xmlns:wp14="http://schemas.microsoft.com/office/word/2010/wordprocessingDrawing" xmlns:wp="http://schemas.openxmlformats.org/drawingml/2006/wordprocessingDrawing" xmlns:w10="urn:schemas-microsoft-com:office:word" xmlns:w="http://schemas.openxmlformats.org/wordprocessingml/2006/main" xmlns:w14="http://schemas.microsoft.com/office/word/2010/wordml" xmlns:w15="http://schemas.microsoft.com/office/word/2012/wordml" xmlns:w16cex="http://schemas.microsoft.com/office/word/2018/wordml/cex" xmlns:w16cid="http://schemas.microsoft.com/office/word/2016/wordml/cid" xmlns:w16="http://schemas.microsoft.com/office/word/2018/wordml" xmlns:w16sdtdh="http://schemas.microsoft.com/office/word/2020/wordml/sdtdatahash" xmlns:w16se="http://schemas.microsoft.com/office/word/2015/wordml/symex" xmlns:wpg="http://schemas.microsoft.com/office/word/2010/wordprocessingGroup" xmlns:wpi="http://schemas.microsoft.com/office/word/2010/wordprocessingInk" xmlns:wne="http://schemas.microsoft.com/office/word/2006/wordml" xmlns:wps="http://schemas.microsoft.com/office/word/2010/wordprocessingShape" mc:Ignorable="w14 w15 w16se w16cid w16 w16cex w16sdtdh wp14">
   <w:p/>
   <w:p>
     <w:pPr>
@@ -8147,7 +8181,6 @@
       <w:jc w:val="right"/>
       <w:rPr>
         <w:sz w:val="20"/>
-        <w:lang w:val="pt-BR"/>
       </w:rPr>
     </w:pPr>
   </w:p>
@@ -8155,7 +8188,7 @@
 </file>
 
 <file path=word/header2.xml><?xml version="1.0" encoding="utf-8"?>
-<w:hdr xmlns:wpc="http://schemas.microsoft.com/office/word/2010/wordprocessingCanvas" xmlns:cx="http://schemas.microsoft.com/office/drawing/2014/chartex" xmlns:cx1="http://schemas.microsoft.com/office/drawing/2015/9/8/chartex" xmlns:cx2="http://schemas.microsoft.com/office/drawing/2015/10/21/chartex" xmlns:cx3="http://schemas.microsoft.com/office/drawing/2016/5/9/chartex" xmlns:cx4="http://schemas.microsoft.com/office/drawing/2016/5/10/chartex" xmlns:cx5="http://schemas.microsoft.com/office/drawing/2016/5/11/chartex" xmlns:cx6="http://schemas.microsoft.com/office/drawing/2016/5/12/chartex" xmlns:cx7="http://schemas.microsoft.com/office/drawing/2016/5/13/chartex" xmlns:cx8="http://schemas.microsoft.com/office/drawing/2016/5/14/chartex" xmlns:mc="http://schemas.openxmlformats.org/markup-compatibility/2006" xmlns:aink="http://schemas.microsoft.com/office/drawing/2016/ink" xmlns:am3d="http://schemas.microsoft.com/office/drawing/2017/model3d" xmlns:o="urn:schemas-microsoft-com:office:office" xmlns:r="http://schemas.openxmlformats.org/officeDocument/2006/relationships" xmlns:m="http://schemas.openxmlformats.org/officeDocument/2006/math" xmlns:v="urn:schemas-microsoft-com:vml" xmlns:wp14="http://schemas.microsoft.com/office/word/2010/wordprocessingDrawing" xmlns:wp="http://schemas.openxmlformats.org/drawingml/2006/wordprocessingDrawing" xmlns:w10="urn:schemas-microsoft-com:office:word" xmlns:w="http://schemas.openxmlformats.org/wordprocessingml/2006/main" xmlns:w14="http://schemas.microsoft.com/office/word/2010/wordml" xmlns:w15="http://schemas.microsoft.com/office/word/2012/wordml" xmlns:w16cex="http://schemas.microsoft.com/office/word/2018/wordml/cex" xmlns:w16cid="http://schemas.microsoft.com/office/word/2016/wordml/cid" xmlns:w16="http://schemas.microsoft.com/office/word/2018/wordml" xmlns:w16sdtdh="http://schemas.microsoft.com/office/word/2020/wordml/sdtdatahash" xmlns:w16se="http://schemas.microsoft.com/office/word/2015/wordml/symex" xmlns:wpg="http://schemas.microsoft.com/office/word/2010/wordprocessingGroup" xmlns:wpi="http://schemas.microsoft.com/office/word/2010/wordprocessingInk" xmlns:wne="http://schemas.microsoft.com/office/word/2006/wordml" xmlns:wps="http://schemas.microsoft.com/office/word/2010/wordprocessingShape" mc:Ignorable="w14 w15 w16se w16cid w16 w16cex w16sdtdh wp14">
+<w:hdr xmlns:wpc="http://schemas.microsoft.com/office/word/2010/wordprocessingCanvas" xmlns:cx="http://schemas.microsoft.com/office/drawing/2014/chartex" xmlns:cx1="http://schemas.microsoft.com/office/drawing/2015/9/8/chartex" xmlns:cx2="http://schemas.microsoft.com/office/drawing/2015/10/21/chartex" xmlns:cx3="http://schemas.microsoft.com/office/drawing/2016/5/9/chartex" xmlns:cx4="http://schemas.microsoft.com/office/drawing/2016/5/10/chartex" xmlns:cx5="http://schemas.microsoft.com/office/drawing/2016/5/11/chartex" xmlns:cx6="http://schemas.microsoft.com/office/drawing/2016/5/12/chartex" xmlns:cx7="http://schemas.microsoft.com/office/drawing/2016/5/13/chartex" xmlns:cx8="http://schemas.microsoft.com/office/drawing/2016/5/14/chartex" xmlns:mc="http://schemas.openxmlformats.org/markup-compatibility/2006" xmlns:aink="http://schemas.microsoft.com/office/drawing/2016/ink" xmlns:am3d="http://schemas.microsoft.com/office/drawing/2017/model3d" xmlns:o="urn:schemas-microsoft-com:office:office" xmlns:oel="http://schemas.microsoft.com/office/2019/extlst" xmlns:r="http://schemas.openxmlformats.org/officeDocument/2006/relationships" xmlns:m="http://schemas.openxmlformats.org/officeDocument/2006/math" xmlns:v="urn:schemas-microsoft-com:vml" xmlns:wp14="http://schemas.microsoft.com/office/word/2010/wordprocessingDrawing" xmlns:wp="http://schemas.openxmlformats.org/drawingml/2006/wordprocessingDrawing" xmlns:w10="urn:schemas-microsoft-com:office:word" xmlns:w="http://schemas.openxmlformats.org/wordprocessingml/2006/main" xmlns:w14="http://schemas.microsoft.com/office/word/2010/wordml" xmlns:w15="http://schemas.microsoft.com/office/word/2012/wordml" xmlns:w16cex="http://schemas.microsoft.com/office/word/2018/wordml/cex" xmlns:w16cid="http://schemas.microsoft.com/office/word/2016/wordml/cid" xmlns:w16="http://schemas.microsoft.com/office/word/2018/wordml" xmlns:w16sdtdh="http://schemas.microsoft.com/office/word/2020/wordml/sdtdatahash" xmlns:w16se="http://schemas.microsoft.com/office/word/2015/wordml/symex" xmlns:wpg="http://schemas.microsoft.com/office/word/2010/wordprocessingGroup" xmlns:wpi="http://schemas.microsoft.com/office/word/2010/wordprocessingInk" xmlns:wne="http://schemas.microsoft.com/office/word/2006/wordml" xmlns:wps="http://schemas.microsoft.com/office/word/2010/wordprocessingShape" mc:Ignorable="w14 w15 w16se w16cid w16 w16cex w16sdtdh wp14">
   <w:p>
     <w:pPr>
       <w:pStyle w:val="Cabealho"/>
@@ -8166,7 +8199,7 @@
 </file>
 
 <file path=word/numbering.xml><?xml version="1.0" encoding="utf-8"?>
-<w:numbering xmlns:wpc="http://schemas.microsoft.com/office/word/2010/wordprocessingCanvas" xmlns:cx="http://schemas.microsoft.com/office/drawing/2014/chartex" xmlns:cx1="http://schemas.microsoft.com/office/drawing/2015/9/8/chartex" xmlns:cx2="http://schemas.microsoft.com/office/drawing/2015/10/21/chartex" xmlns:cx3="http://schemas.microsoft.com/office/drawing/2016/5/9/chartex" xmlns:cx4="http://schemas.microsoft.com/office/drawing/2016/5/10/chartex" xmlns:cx5="http://schemas.microsoft.com/office/drawing/2016/5/11/chartex" xmlns:cx6="http://schemas.microsoft.com/office/drawing/2016/5/12/chartex" xmlns:cx7="http://schemas.microsoft.com/office/drawing/2016/5/13/chartex" xmlns:cx8="http://schemas.microsoft.com/office/drawing/2016/5/14/chartex" xmlns:mc="http://schemas.openxmlformats.org/markup-compatibility/2006" xmlns:aink="http://schemas.microsoft.com/office/drawing/2016/ink" xmlns:am3d="http://schemas.microsoft.com/office/drawing/2017/model3d" xmlns:o="urn:schemas-microsoft-com:office:office" xmlns:r="http://schemas.openxmlformats.org/officeDocument/2006/relationships" xmlns:m="http://schemas.openxmlformats.org/officeDocument/2006/math" xmlns:v="urn:schemas-microsoft-com:vml" xmlns:wp14="http://schemas.microsoft.com/office/word/2010/wordprocessingDrawing" xmlns:wp="http://schemas.openxmlformats.org/drawingml/2006/wordprocessingDrawing" xmlns:w10="urn:schemas-microsoft-com:office:word" xmlns:w="http://schemas.openxmlformats.org/wordprocessingml/2006/main" xmlns:w14="http://schemas.microsoft.com/office/word/2010/wordml" xmlns:w15="http://schemas.microsoft.com/office/word/2012/wordml" xmlns:w16cex="http://schemas.microsoft.com/office/word/2018/wordml/cex" xmlns:w16cid="http://schemas.microsoft.com/office/word/2016/wordml/cid" xmlns:w16="http://schemas.microsoft.com/office/word/2018/wordml" xmlns:w16sdtdh="http://schemas.microsoft.com/office/word/2020/wordml/sdtdatahash" xmlns:w16se="http://schemas.microsoft.com/office/word/2015/wordml/symex" xmlns:wpg="http://schemas.microsoft.com/office/word/2010/wordprocessingGroup" xmlns:wpi="http://schemas.microsoft.com/office/word/2010/wordprocessingInk" xmlns:wne="http://schemas.microsoft.com/office/word/2006/wordml" xmlns:wps="http://schemas.microsoft.com/office/word/2010/wordprocessingShape" mc:Ignorable="w14 w15 w16se w16cid w16 w16cex w16sdtdh wp14">
+<w:numbering xmlns:wpc="http://schemas.microsoft.com/office/word/2010/wordprocessingCanvas" xmlns:cx="http://schemas.microsoft.com/office/drawing/2014/chartex" xmlns:cx1="http://schemas.microsoft.com/office/drawing/2015/9/8/chartex" xmlns:cx2="http://schemas.microsoft.com/office/drawing/2015/10/21/chartex" xmlns:cx3="http://schemas.microsoft.com/office/drawing/2016/5/9/chartex" xmlns:cx4="http://schemas.microsoft.com/office/drawing/2016/5/10/chartex" xmlns:cx5="http://schemas.microsoft.com/office/drawing/2016/5/11/chartex" xmlns:cx6="http://schemas.microsoft.com/office/drawing/2016/5/12/chartex" xmlns:cx7="http://schemas.microsoft.com/office/drawing/2016/5/13/chartex" xmlns:cx8="http://schemas.microsoft.com/office/drawing/2016/5/14/chartex" xmlns:mc="http://schemas.openxmlformats.org/markup-compatibility/2006" xmlns:aink="http://schemas.microsoft.com/office/drawing/2016/ink" xmlns:am3d="http://schemas.microsoft.com/office/drawing/2017/model3d" xmlns:o="urn:schemas-microsoft-com:office:office" xmlns:oel="http://schemas.microsoft.com/office/2019/extlst" xmlns:r="http://schemas.openxmlformats.org/officeDocument/2006/relationships" xmlns:m="http://schemas.openxmlformats.org/officeDocument/2006/math" xmlns:v="urn:schemas-microsoft-com:vml" xmlns:wp14="http://schemas.microsoft.com/office/word/2010/wordprocessingDrawing" xmlns:wp="http://schemas.openxmlformats.org/drawingml/2006/wordprocessingDrawing" xmlns:w10="urn:schemas-microsoft-com:office:word" xmlns:w="http://schemas.openxmlformats.org/wordprocessingml/2006/main" xmlns:w14="http://schemas.microsoft.com/office/word/2010/wordml" xmlns:w15="http://schemas.microsoft.com/office/word/2012/wordml" xmlns:w16cex="http://schemas.microsoft.com/office/word/2018/wordml/cex" xmlns:w16cid="http://schemas.microsoft.com/office/word/2016/wordml/cid" xmlns:w16="http://schemas.microsoft.com/office/word/2018/wordml" xmlns:w16sdtdh="http://schemas.microsoft.com/office/word/2020/wordml/sdtdatahash" xmlns:w16se="http://schemas.microsoft.com/office/word/2015/wordml/symex" xmlns:wpg="http://schemas.microsoft.com/office/word/2010/wordprocessingGroup" xmlns:wpi="http://schemas.microsoft.com/office/word/2010/wordprocessingInk" xmlns:wne="http://schemas.microsoft.com/office/word/2006/wordml" xmlns:wps="http://schemas.microsoft.com/office/word/2010/wordprocessingShape" mc:Ignorable="w14 w15 w16se w16cid w16 w16cex w16sdtdh wp14">
   <w:abstractNum w:abstractNumId="0" w15:restartNumberingAfterBreak="0">
     <w:nsid w:val="FFFFFF7E"/>
     <w:multiLevelType w:val="singleLevel"/>
@@ -9356,7 +9389,7 @@
     <w:nsid w:val="2E8726C6"/>
     <w:multiLevelType w:val="hybridMultilevel"/>
     <w:tmpl w:val="C8E4706C"/>
-    <w:lvl w:ilvl="0">
+    <w:lvl w:ilvl="0" w:tplc="EF96E0E6">
       <w:start w:val="1"/>
       <w:numFmt w:val="decimal"/>
       <w:lvlText w:val="%1."/>
@@ -9368,7 +9401,7 @@
         <w:ind w:left="720" w:hanging="360"/>
       </w:pPr>
     </w:lvl>
-    <w:lvl w:ilvl="1">
+    <w:lvl w:ilvl="1" w:tplc="65746BD2">
       <w:start w:val="1"/>
       <w:numFmt w:val="lowerLetter"/>
       <w:lvlText w:val="%2."/>
@@ -9380,7 +9413,7 @@
         <w:ind w:left="1440" w:hanging="360"/>
       </w:pPr>
     </w:lvl>
-    <w:lvl w:ilvl="2" w:tentative="1">
+    <w:lvl w:ilvl="2" w:tplc="BB682054" w:tentative="1">
       <w:start w:val="1"/>
       <w:numFmt w:val="lowerRoman"/>
       <w:lvlText w:val="%3."/>
@@ -9392,7 +9425,7 @@
         <w:ind w:left="2160" w:hanging="180"/>
       </w:pPr>
     </w:lvl>
-    <w:lvl w:ilvl="3" w:tentative="1">
+    <w:lvl w:ilvl="3" w:tplc="AD504E02" w:tentative="1">
       <w:start w:val="1"/>
       <w:numFmt w:val="decimal"/>
       <w:lvlText w:val="%4."/>
@@ -9404,7 +9437,7 @@
         <w:ind w:left="2880" w:hanging="360"/>
       </w:pPr>
     </w:lvl>
-    <w:lvl w:ilvl="4" w:tentative="1">
+    <w:lvl w:ilvl="4" w:tplc="02362D92" w:tentative="1">
       <w:start w:val="1"/>
       <w:numFmt w:val="lowerLetter"/>
       <w:lvlText w:val="%5."/>
@@ -9416,7 +9449,7 @@
         <w:ind w:left="3600" w:hanging="360"/>
       </w:pPr>
     </w:lvl>
-    <w:lvl w:ilvl="5" w:tentative="1">
+    <w:lvl w:ilvl="5" w:tplc="86527434" w:tentative="1">
       <w:start w:val="1"/>
       <w:numFmt w:val="lowerRoman"/>
       <w:lvlText w:val="%6."/>
@@ -9428,7 +9461,7 @@
         <w:ind w:left="4320" w:hanging="180"/>
       </w:pPr>
     </w:lvl>
-    <w:lvl w:ilvl="6" w:tentative="1">
+    <w:lvl w:ilvl="6" w:tplc="663A1B8A" w:tentative="1">
       <w:start w:val="1"/>
       <w:numFmt w:val="decimal"/>
       <w:lvlText w:val="%7."/>
@@ -9440,7 +9473,7 @@
         <w:ind w:left="5040" w:hanging="360"/>
       </w:pPr>
     </w:lvl>
-    <w:lvl w:ilvl="7" w:tentative="1">
+    <w:lvl w:ilvl="7" w:tplc="F1AA90E4" w:tentative="1">
       <w:start w:val="1"/>
       <w:numFmt w:val="lowerLetter"/>
       <w:lvlText w:val="%8."/>
@@ -9452,7 +9485,7 @@
         <w:ind w:left="5760" w:hanging="360"/>
       </w:pPr>
     </w:lvl>
-    <w:lvl w:ilvl="8" w:tentative="1">
+    <w:lvl w:ilvl="8" w:tplc="0A9A28AC" w:tentative="1">
       <w:start w:val="1"/>
       <w:numFmt w:val="lowerRoman"/>
       <w:lvlText w:val="%9."/>
@@ -11322,97 +11355,97 @@
       </w:pPr>
     </w:lvl>
   </w:abstractNum>
-  <w:num w:numId="1">
+  <w:num w:numId="1" w16cid:durableId="1365204639">
     <w:abstractNumId w:val="2"/>
   </w:num>
-  <w:num w:numId="2">
+  <w:num w:numId="2" w16cid:durableId="313142808">
     <w:abstractNumId w:val="3"/>
   </w:num>
-  <w:num w:numId="3">
+  <w:num w:numId="3" w16cid:durableId="1163396621">
     <w:abstractNumId w:val="4"/>
   </w:num>
-  <w:num w:numId="4">
+  <w:num w:numId="4" w16cid:durableId="1094278605">
     <w:abstractNumId w:val="5"/>
   </w:num>
-  <w:num w:numId="5">
+  <w:num w:numId="5" w16cid:durableId="95247556">
     <w:abstractNumId w:val="6"/>
   </w:num>
-  <w:num w:numId="6">
+  <w:num w:numId="6" w16cid:durableId="2076122658">
     <w:abstractNumId w:val="7"/>
   </w:num>
-  <w:num w:numId="7">
+  <w:num w:numId="7" w16cid:durableId="888226684">
     <w:abstractNumId w:val="8"/>
   </w:num>
-  <w:num w:numId="8">
+  <w:num w:numId="8" w16cid:durableId="829910107">
     <w:abstractNumId w:val="9"/>
   </w:num>
-  <w:num w:numId="9">
+  <w:num w:numId="9" w16cid:durableId="1340230354">
     <w:abstractNumId w:val="1"/>
   </w:num>
-  <w:num w:numId="10">
+  <w:num w:numId="10" w16cid:durableId="981084538">
     <w:abstractNumId w:val="16"/>
   </w:num>
-  <w:num w:numId="11">
+  <w:num w:numId="11" w16cid:durableId="1758137297">
     <w:abstractNumId w:val="18"/>
   </w:num>
-  <w:num w:numId="12">
+  <w:num w:numId="12" w16cid:durableId="2088652618">
     <w:abstractNumId w:val="14"/>
   </w:num>
-  <w:num w:numId="13">
+  <w:num w:numId="13" w16cid:durableId="88935790">
     <w:abstractNumId w:val="27"/>
   </w:num>
-  <w:num w:numId="14">
+  <w:num w:numId="14" w16cid:durableId="966813924">
     <w:abstractNumId w:val="0"/>
   </w:num>
-  <w:num w:numId="15">
+  <w:num w:numId="15" w16cid:durableId="1187449538">
     <w:abstractNumId w:val="25"/>
   </w:num>
-  <w:num w:numId="16">
+  <w:num w:numId="16" w16cid:durableId="2013989244">
     <w:abstractNumId w:val="13"/>
   </w:num>
-  <w:num w:numId="17">
+  <w:num w:numId="17" w16cid:durableId="1247497691">
     <w:abstractNumId w:val="24"/>
   </w:num>
-  <w:num w:numId="18">
+  <w:num w:numId="18" w16cid:durableId="1042903044">
     <w:abstractNumId w:val="15"/>
   </w:num>
-  <w:num w:numId="19">
+  <w:num w:numId="19" w16cid:durableId="1970432384">
     <w:abstractNumId w:val="21"/>
   </w:num>
-  <w:num w:numId="20">
+  <w:num w:numId="20" w16cid:durableId="211617371">
     <w:abstractNumId w:val="28"/>
   </w:num>
-  <w:num w:numId="21">
+  <w:num w:numId="21" w16cid:durableId="1433673035">
     <w:abstractNumId w:val="22"/>
   </w:num>
-  <w:num w:numId="22">
+  <w:num w:numId="22" w16cid:durableId="2019038124">
     <w:abstractNumId w:val="23"/>
   </w:num>
-  <w:num w:numId="23">
+  <w:num w:numId="23" w16cid:durableId="924997277">
     <w:abstractNumId w:val="12"/>
   </w:num>
-  <w:num w:numId="24">
+  <w:num w:numId="24" w16cid:durableId="1544319257">
     <w:abstractNumId w:val="19"/>
   </w:num>
-  <w:num w:numId="25">
+  <w:num w:numId="25" w16cid:durableId="1449617987">
     <w:abstractNumId w:val="29"/>
   </w:num>
-  <w:num w:numId="26">
+  <w:num w:numId="26" w16cid:durableId="1240946096">
     <w:abstractNumId w:val="11"/>
   </w:num>
-  <w:num w:numId="27">
+  <w:num w:numId="27" w16cid:durableId="933905195">
     <w:abstractNumId w:val="10"/>
   </w:num>
-  <w:num w:numId="28">
+  <w:num w:numId="28" w16cid:durableId="1210192278">
     <w:abstractNumId w:val="17"/>
   </w:num>
-  <w:num w:numId="29">
+  <w:num w:numId="29" w16cid:durableId="2027780706">
     <w:abstractNumId w:val="30"/>
   </w:num>
-  <w:num w:numId="30">
+  <w:num w:numId="30" w16cid:durableId="1047682423">
     <w:abstractNumId w:val="20"/>
   </w:num>
-  <w:num w:numId="31">
+  <w:num w:numId="31" w16cid:durableId="1082802091">
     <w:abstractNumId w:val="26"/>
   </w:num>
 </w:numbering>
@@ -11445,6 +11478,50 @@
     <w:lsdException w:name="Subtitle" w:qFormat="1"/>
     <w:lsdException w:name="Strong" w:qFormat="1"/>
     <w:lsdException w:name="Emphasis" w:qFormat="1"/>
+    <w:lsdException w:name="Normal Table" w:semiHidden="1" w:unhideWhenUsed="1"/>
+    <w:lsdException w:name="Table Simple 1" w:semiHidden="1" w:unhideWhenUsed="1"/>
+    <w:lsdException w:name="Table Simple 2" w:semiHidden="1" w:unhideWhenUsed="1"/>
+    <w:lsdException w:name="Table Simple 3" w:semiHidden="1" w:unhideWhenUsed="1"/>
+    <w:lsdException w:name="Table Classic 1" w:semiHidden="1" w:unhideWhenUsed="1"/>
+    <w:lsdException w:name="Table Classic 2" w:semiHidden="1" w:unhideWhenUsed="1"/>
+    <w:lsdException w:name="Table Classic 3" w:semiHidden="1" w:unhideWhenUsed="1"/>
+    <w:lsdException w:name="Table Classic 4" w:semiHidden="1" w:unhideWhenUsed="1"/>
+    <w:lsdException w:name="Table Colorful 1" w:semiHidden="1" w:unhideWhenUsed="1"/>
+    <w:lsdException w:name="Table Colorful 2" w:semiHidden="1" w:unhideWhenUsed="1"/>
+    <w:lsdException w:name="Table Colorful 3" w:semiHidden="1" w:unhideWhenUsed="1"/>
+    <w:lsdException w:name="Table Columns 1" w:semiHidden="1" w:unhideWhenUsed="1"/>
+    <w:lsdException w:name="Table Columns 2" w:semiHidden="1" w:unhideWhenUsed="1"/>
+    <w:lsdException w:name="Table Columns 3" w:semiHidden="1" w:unhideWhenUsed="1"/>
+    <w:lsdException w:name="Table Columns 4" w:semiHidden="1" w:unhideWhenUsed="1"/>
+    <w:lsdException w:name="Table Columns 5" w:semiHidden="1" w:unhideWhenUsed="1"/>
+    <w:lsdException w:name="Table Grid 1" w:semiHidden="1" w:unhideWhenUsed="1"/>
+    <w:lsdException w:name="Table Grid 2" w:semiHidden="1" w:unhideWhenUsed="1"/>
+    <w:lsdException w:name="Table Grid 3" w:semiHidden="1" w:unhideWhenUsed="1"/>
+    <w:lsdException w:name="Table Grid 4" w:semiHidden="1" w:unhideWhenUsed="1"/>
+    <w:lsdException w:name="Table Grid 5" w:semiHidden="1" w:unhideWhenUsed="1"/>
+    <w:lsdException w:name="Table Grid 6" w:semiHidden="1" w:unhideWhenUsed="1"/>
+    <w:lsdException w:name="Table Grid 7" w:semiHidden="1" w:unhideWhenUsed="1"/>
+    <w:lsdException w:name="Table Grid 8" w:semiHidden="1" w:unhideWhenUsed="1"/>
+    <w:lsdException w:name="Table List 1" w:semiHidden="1" w:unhideWhenUsed="1"/>
+    <w:lsdException w:name="Table List 2" w:semiHidden="1" w:unhideWhenUsed="1"/>
+    <w:lsdException w:name="Table List 3" w:semiHidden="1" w:unhideWhenUsed="1"/>
+    <w:lsdException w:name="Table List 4" w:semiHidden="1" w:unhideWhenUsed="1"/>
+    <w:lsdException w:name="Table List 5" w:semiHidden="1" w:unhideWhenUsed="1"/>
+    <w:lsdException w:name="Table List 6" w:semiHidden="1" w:unhideWhenUsed="1"/>
+    <w:lsdException w:name="Table List 7" w:semiHidden="1" w:unhideWhenUsed="1"/>
+    <w:lsdException w:name="Table List 8" w:semiHidden="1" w:unhideWhenUsed="1"/>
+    <w:lsdException w:name="Table 3D effects 1" w:semiHidden="1" w:unhideWhenUsed="1"/>
+    <w:lsdException w:name="Table 3D effects 2" w:semiHidden="1" w:unhideWhenUsed="1"/>
+    <w:lsdException w:name="Table 3D effects 3" w:semiHidden="1" w:unhideWhenUsed="1"/>
+    <w:lsdException w:name="Table Contemporary" w:semiHidden="1" w:unhideWhenUsed="1"/>
+    <w:lsdException w:name="Table Elegant" w:semiHidden="1" w:unhideWhenUsed="1"/>
+    <w:lsdException w:name="Table Professional" w:semiHidden="1" w:unhideWhenUsed="1"/>
+    <w:lsdException w:name="Table Subtle 1" w:semiHidden="1" w:unhideWhenUsed="1"/>
+    <w:lsdException w:name="Table Subtle 2" w:semiHidden="1" w:unhideWhenUsed="1"/>
+    <w:lsdException w:name="Table Web 1" w:semiHidden="1" w:unhideWhenUsed="1"/>
+    <w:lsdException w:name="Table Web 2" w:semiHidden="1" w:unhideWhenUsed="1"/>
+    <w:lsdException w:name="Table Web 3" w:semiHidden="1" w:unhideWhenUsed="1"/>
+    <w:lsdException w:name="Table Theme" w:semiHidden="1" w:unhideWhenUsed="1"/>
     <w:lsdException w:name="Placeholder Text" w:semiHidden="1" w:uiPriority="99"/>
     <w:lsdException w:name="No Spacing" w:uiPriority="1" w:qFormat="1"/>
     <w:lsdException w:name="Light Shading" w:uiPriority="60"/>
@@ -11740,11 +11817,15 @@
   </w:style>
   <w:style w:type="character" w:default="1" w:styleId="Fontepargpadro">
     <w:name w:val="Default Paragraph Font"/>
+    <w:uiPriority w:val="1"/>
     <w:semiHidden/>
+    <w:unhideWhenUsed/>
   </w:style>
   <w:style w:type="table" w:default="1" w:styleId="Tabelanormal">
     <w:name w:val="Normal Table"/>
+    <w:uiPriority w:val="99"/>
     <w:semiHidden/>
+    <w:unhideWhenUsed/>
     <w:tblPr>
       <w:tblInd w:w="0" w:type="dxa"/>
       <w:tblCellMar>
@@ -11757,7 +11838,9 @@
   </w:style>
   <w:style w:type="numbering" w:default="1" w:styleId="Semlista">
     <w:name w:val="No List"/>
+    <w:uiPriority w:val="99"/>
     <w:semiHidden/>
+    <w:unhideWhenUsed/>
   </w:style>
   <w:style w:type="character" w:customStyle="1" w:styleId="WW-Absatz-Standardschriftart">
     <w:name w:val="WW-Absatz-Standardschriftart"/>
@@ -12050,8 +12133,8 @@
       <w:lang w:val="en-US"/>
     </w:rPr>
   </w:style>
-  <w:style w:type="paragraph" w:customStyle="1" w:styleId="title">
-    <w:name w:val="title"/>
+  <w:style w:type="paragraph" w:customStyle="1" w:styleId="Ttulo20">
+    <w:name w:val="Título2"/>
     <w:basedOn w:val="Normal"/>
     <w:next w:val="Normal"/>
     <w:pPr>

</xml_diff>